<commit_message>
nmv 01 06 2024
</commit_message>
<xml_diff>
--- a/TS Jatai Ghanam Project/TS 4.7/TS 4.7 Ghanam Sanskrit Corrections.docx
+++ b/TS Jatai Ghanam Project/TS 4.7/TS 4.7 Ghanam Sanskrit Corrections.docx
@@ -90,10 +90,9 @@
           <w:bCs/>
           <w:sz w:val="32"/>
           <w:szCs w:val="32"/>
-          <w:highlight w:val="red"/>
           <w:u w:val="single"/>
         </w:rPr>
-        <w:t>?????</w:t>
+        <w:t>31st May 2024</w:t>
       </w:r>
     </w:p>
     <w:p>
@@ -1330,7 +1329,6 @@
                 <w:rFonts w:cs="Arial"/>
                 <w:color w:val="000000"/>
                 <w:szCs w:val="24"/>
-                <w:lang w:val="it-IT"/>
               </w:rPr>
             </w:pPr>
             <w:r>
@@ -1338,7 +1336,6 @@
                 <w:rFonts w:cs="BRH Devanagari Extra"/>
                 <w:color w:val="000000"/>
                 <w:szCs w:val="32"/>
-                <w:lang w:val="it-IT"/>
               </w:rPr>
               <w:t>4</w:t>
             </w:r>
@@ -1348,7 +1345,6 @@
                 <w:color w:val="000000"/>
                 <w:sz w:val="32"/>
                 <w:szCs w:val="32"/>
-                <w:lang w:val="it-IT"/>
               </w:rPr>
               <w:t>)</w:t>
             </w:r>
@@ -1358,7 +1354,6 @@
                 <w:color w:val="000000"/>
                 <w:sz w:val="32"/>
                 <w:szCs w:val="32"/>
-                <w:lang w:val="it-IT"/>
               </w:rPr>
               <w:tab/>
             </w:r>
@@ -1367,7 +1362,6 @@
                 <w:rFonts w:cs="BRH Devanagari Extra"/>
                 <w:color w:val="000000"/>
                 <w:szCs w:val="32"/>
-                <w:lang w:val="it-IT"/>
               </w:rPr>
               <w:t>4</w:t>
             </w:r>
@@ -1377,7 +1371,6 @@
                 <w:color w:val="000000"/>
                 <w:sz w:val="32"/>
                 <w:szCs w:val="32"/>
-                <w:lang w:val="it-IT"/>
               </w:rPr>
               <w:t>.</w:t>
             </w:r>
@@ -1386,7 +1379,6 @@
                 <w:rFonts w:cs="BRH Devanagari Extra"/>
                 <w:color w:val="000000"/>
                 <w:szCs w:val="32"/>
-                <w:lang w:val="it-IT"/>
               </w:rPr>
               <w:t>7</w:t>
             </w:r>
@@ -1396,7 +1388,6 @@
                 <w:color w:val="000000"/>
                 <w:sz w:val="32"/>
                 <w:szCs w:val="32"/>
-                <w:lang w:val="it-IT"/>
               </w:rPr>
               <w:t>.</w:t>
             </w:r>
@@ -1405,7 +1396,6 @@
                 <w:rFonts w:cs="BRH Devanagari Extra"/>
                 <w:color w:val="000000"/>
                 <w:szCs w:val="32"/>
-                <w:lang w:val="it-IT"/>
               </w:rPr>
               <w:t>13</w:t>
             </w:r>
@@ -1415,7 +1405,6 @@
                 <w:color w:val="000000"/>
                 <w:sz w:val="32"/>
                 <w:szCs w:val="32"/>
-                <w:lang w:val="it-IT"/>
               </w:rPr>
               <w:t>.</w:t>
             </w:r>
@@ -1424,7 +1413,6 @@
                 <w:rFonts w:cs="BRH Devanagari Extra"/>
                 <w:color w:val="000000"/>
                 <w:szCs w:val="32"/>
-                <w:lang w:val="it-IT"/>
               </w:rPr>
               <w:t>2</w:t>
             </w:r>
@@ -1434,7 +1422,6 @@
                 <w:color w:val="000000"/>
                 <w:sz w:val="32"/>
                 <w:szCs w:val="32"/>
-                <w:lang w:val="it-IT"/>
               </w:rPr>
               <w:t>(</w:t>
             </w:r>
@@ -1443,7 +1430,6 @@
                 <w:rFonts w:cs="BRH Devanagari Extra"/>
                 <w:color w:val="000000"/>
                 <w:szCs w:val="32"/>
-                <w:lang w:val="it-IT"/>
               </w:rPr>
               <w:t>4</w:t>
             </w:r>
@@ -1453,7 +1439,6 @@
                 <w:color w:val="000000"/>
                 <w:sz w:val="32"/>
                 <w:szCs w:val="32"/>
-                <w:lang w:val="it-IT"/>
               </w:rPr>
               <w:t>)- iÉå</w:t>
             </w:r>
@@ -1462,17 +1447,15 @@
                 <w:rFonts w:ascii="BRH Malayalam Extra" w:hAnsi="BRH Malayalam Extra" w:cs="BRH Devanagari Extra"/>
                 <w:color w:val="000000"/>
                 <w:szCs w:val="32"/>
-                <w:lang w:val="it-IT"/>
-              </w:rPr>
-              <w:t>–</w:t>
-            </w:r>
-            <w:r>
-              <w:rPr>
-                <w:rFonts w:ascii="BRH Devanagari Extra" w:hAnsi="BRH Devanagari Extra" w:cs="BRH Devanagari Extra"/>
-                <w:color w:val="000000"/>
-                <w:sz w:val="32"/>
-                <w:szCs w:val="32"/>
-                <w:lang w:val="it-IT"/>
+              </w:rPr>
+              <w:t>–</w:t>
+            </w:r>
+            <w:r>
+              <w:rPr>
+                <w:rFonts w:ascii="BRH Devanagari Extra" w:hAnsi="BRH Devanagari Extra" w:cs="BRH Devanagari Extra"/>
+                <w:color w:val="000000"/>
+                <w:sz w:val="32"/>
+                <w:szCs w:val="32"/>
               </w:rPr>
               <w:t xml:space="preserve"> | A</w:t>
             </w:r>
@@ -1481,17 +1464,15 @@
                 <w:rFonts w:ascii="BRH Malayalam Extra" w:hAnsi="BRH Malayalam Extra" w:cs="BRH Devanagari Extra"/>
                 <w:color w:val="000000"/>
                 <w:szCs w:val="32"/>
-                <w:lang w:val="it-IT"/>
-              </w:rPr>
-              <w:t>–</w:t>
-            </w:r>
-            <w:r>
-              <w:rPr>
-                <w:rFonts w:ascii="BRH Devanagari Extra" w:hAnsi="BRH Devanagari Extra" w:cs="BRH Devanagari Extra"/>
-                <w:color w:val="000000"/>
-                <w:sz w:val="32"/>
-                <w:szCs w:val="32"/>
-                <w:lang w:val="it-IT"/>
+              </w:rPr>
+              <w:t>–</w:t>
+            </w:r>
+            <w:r>
+              <w:rPr>
+                <w:rFonts w:ascii="BRH Devanagari Extra" w:hAnsi="BRH Devanagari Extra" w:cs="BRH Devanagari Extra"/>
+                <w:color w:val="000000"/>
+                <w:sz w:val="32"/>
+                <w:szCs w:val="32"/>
               </w:rPr>
               <w:t>xiÉÑ</w:t>
             </w:r>
@@ -1500,29 +1481,17 @@
                 <w:rFonts w:ascii="BRH Malayalam Extra" w:hAnsi="BRH Malayalam Extra" w:cs="BRH Devanagari Extra"/>
                 <w:color w:val="000000"/>
                 <w:szCs w:val="32"/>
-                <w:lang w:val="it-IT"/>
-              </w:rPr>
-              <w:t>–</w:t>
-            </w:r>
-            <w:r>
-              <w:rPr>
-                <w:rFonts w:ascii="BRH Devanagari Extra" w:hAnsi="BRH Devanagari Extra" w:cs="BRH Devanagari Extra"/>
-                <w:color w:val="000000"/>
-                <w:sz w:val="32"/>
-                <w:szCs w:val="32"/>
-                <w:lang w:val="it-IT"/>
-              </w:rPr>
-              <w:t xml:space="preserve"> | qÉÉ |</w:t>
-            </w:r>
-            <w:r>
-              <w:rPr>
-                <w:rFonts w:ascii="BRH Devanagari Extra" w:hAnsi="BRH Devanagari Extra" w:cs="BRH Devanagari Extra"/>
-                <w:color w:val="000000"/>
-                <w:sz w:val="32"/>
-                <w:szCs w:val="32"/>
-                <w:lang w:val="it-IT"/>
-              </w:rPr>
-              <w:t xml:space="preserve"> </w:t>
+              </w:rPr>
+              <w:t>–</w:t>
+            </w:r>
+            <w:r>
+              <w:rPr>
+                <w:rFonts w:ascii="BRH Devanagari Extra" w:hAnsi="BRH Devanagari Extra" w:cs="BRH Devanagari Extra"/>
+                <w:color w:val="000000"/>
+                <w:sz w:val="32"/>
+                <w:szCs w:val="32"/>
+              </w:rPr>
+              <w:t xml:space="preserve"> | qÉÉ | </w:t>
             </w:r>
           </w:p>
           <w:p>
@@ -1537,7 +1506,6 @@
                 <w:color w:val="000000"/>
                 <w:sz w:val="32"/>
                 <w:szCs w:val="40"/>
-                <w:lang w:val="it-IT"/>
               </w:rPr>
             </w:pPr>
             <w:r>
@@ -1546,7 +1514,6 @@
                 <w:color w:val="000000"/>
                 <w:sz w:val="32"/>
                 <w:szCs w:val="40"/>
-                <w:lang w:val="it-IT"/>
               </w:rPr>
               <w:t>iÉå</w:t>
             </w:r>
@@ -1555,17 +1522,15 @@
                 <w:rFonts w:ascii="BRH Malayalam Extra" w:hAnsi="BRH Malayalam Extra" w:cs="BRH Devanagari Extra"/>
                 <w:color w:val="000000"/>
                 <w:szCs w:val="40"/>
-                <w:lang w:val="it-IT"/>
-              </w:rPr>
-              <w:t>–</w:t>
-            </w:r>
-            <w:r>
-              <w:rPr>
-                <w:rFonts w:ascii="BRH Devanagari Extra" w:hAnsi="BRH Devanagari Extra" w:cs="BRH Devanagari Extra"/>
-                <w:color w:val="000000"/>
-                <w:sz w:val="32"/>
-                <w:szCs w:val="40"/>
-                <w:lang w:val="it-IT"/>
+              </w:rPr>
+              <w:t>–</w:t>
+            </w:r>
+            <w:r>
+              <w:rPr>
+                <w:rFonts w:ascii="BRH Devanagari Extra" w:hAnsi="BRH Devanagari Extra" w:cs="BRH Devanagari Extra"/>
+                <w:color w:val="000000"/>
+                <w:sz w:val="32"/>
+                <w:szCs w:val="40"/>
               </w:rPr>
               <w:t xml:space="preserve"> A</w:t>
             </w:r>
@@ -1574,17 +1539,15 @@
                 <w:rFonts w:ascii="BRH Malayalam Extra" w:hAnsi="BRH Malayalam Extra" w:cs="BRH Devanagari Extra"/>
                 <w:color w:val="000000"/>
                 <w:szCs w:val="40"/>
-                <w:lang w:val="it-IT"/>
-              </w:rPr>
-              <w:t>–</w:t>
-            </w:r>
-            <w:r>
-              <w:rPr>
-                <w:rFonts w:ascii="BRH Devanagari Extra" w:hAnsi="BRH Devanagari Extra" w:cs="BRH Devanagari Extra"/>
-                <w:color w:val="000000"/>
-                <w:sz w:val="32"/>
-                <w:szCs w:val="40"/>
-                <w:lang w:val="it-IT"/>
+              </w:rPr>
+              <w:t>–</w:t>
+            </w:r>
+            <w:r>
+              <w:rPr>
+                <w:rFonts w:ascii="BRH Devanagari Extra" w:hAnsi="BRH Devanagari Extra" w:cs="BRH Devanagari Extra"/>
+                <w:color w:val="000000"/>
+                <w:sz w:val="32"/>
+                <w:szCs w:val="40"/>
               </w:rPr>
               <w:t>xiuÉ</w:t>
             </w:r>
@@ -1593,17 +1556,15 @@
                 <w:rFonts w:ascii="BRH Malayalam Extra" w:hAnsi="BRH Malayalam Extra" w:cs="BRH Devanagari Extra"/>
                 <w:color w:val="000000"/>
                 <w:szCs w:val="40"/>
-                <w:lang w:val="it-IT"/>
-              </w:rPr>
-              <w:t>–</w:t>
-            </w:r>
-            <w:r>
-              <w:rPr>
-                <w:rFonts w:ascii="BRH Devanagari Extra" w:hAnsi="BRH Devanagari Extra" w:cs="BRH Devanagari Extra"/>
-                <w:color w:val="000000"/>
-                <w:sz w:val="32"/>
-                <w:szCs w:val="40"/>
-                <w:lang w:val="it-IT"/>
+              </w:rPr>
+              <w:t>–</w:t>
+            </w:r>
+            <w:r>
+              <w:rPr>
+                <w:rFonts w:ascii="BRH Devanagari Extra" w:hAnsi="BRH Devanagari Extra" w:cs="BRH Devanagari Extra"/>
+                <w:color w:val="000000"/>
+                <w:sz w:val="32"/>
+                <w:szCs w:val="40"/>
               </w:rPr>
               <w:t>xiÉÑ</w:t>
             </w:r>
@@ -1612,17 +1573,15 @@
                 <w:rFonts w:ascii="BRH Malayalam Extra" w:hAnsi="BRH Malayalam Extra" w:cs="BRH Devanagari Extra"/>
                 <w:color w:val="000000"/>
                 <w:szCs w:val="40"/>
-                <w:lang w:val="it-IT"/>
-              </w:rPr>
-              <w:t>–</w:t>
-            </w:r>
-            <w:r>
-              <w:rPr>
-                <w:rFonts w:ascii="BRH Devanagari Extra" w:hAnsi="BRH Devanagari Extra" w:cs="BRH Devanagari Extra"/>
-                <w:color w:val="000000"/>
-                <w:sz w:val="32"/>
-                <w:szCs w:val="40"/>
-                <w:lang w:val="it-IT"/>
+              </w:rPr>
+              <w:t>–</w:t>
+            </w:r>
+            <w:r>
+              <w:rPr>
+                <w:rFonts w:ascii="BRH Devanagari Extra" w:hAnsi="BRH Devanagari Extra" w:cs="BRH Devanagari Extra"/>
+                <w:color w:val="000000"/>
+                <w:sz w:val="32"/>
+                <w:szCs w:val="40"/>
               </w:rPr>
               <w:t xml:space="preserve"> iÉå</w:t>
             </w:r>
@@ -1631,17 +1590,15 @@
                 <w:rFonts w:ascii="BRH Malayalam Extra" w:hAnsi="BRH Malayalam Extra" w:cs="BRH Devanagari Extra"/>
                 <w:color w:val="000000"/>
                 <w:szCs w:val="40"/>
-                <w:lang w:val="it-IT"/>
-              </w:rPr>
-              <w:t>–</w:t>
-            </w:r>
-            <w:r>
-              <w:rPr>
-                <w:rFonts w:ascii="BRH Devanagari Extra" w:hAnsi="BRH Devanagari Extra" w:cs="BRH Devanagari Extra"/>
-                <w:color w:val="000000"/>
-                <w:sz w:val="32"/>
-                <w:szCs w:val="40"/>
-                <w:lang w:val="it-IT"/>
+              </w:rPr>
+              <w:t>–</w:t>
+            </w:r>
+            <w:r>
+              <w:rPr>
+                <w:rFonts w:ascii="BRH Devanagari Extra" w:hAnsi="BRH Devanagari Extra" w:cs="BRH Devanagari Extra"/>
+                <w:color w:val="000000"/>
+                <w:sz w:val="32"/>
+                <w:szCs w:val="40"/>
               </w:rPr>
               <w:t xml:space="preserve"> iÉå</w:t>
             </w:r>
@@ -1650,17 +1607,15 @@
                 <w:rFonts w:ascii="BRH Malayalam Extra" w:hAnsi="BRH Malayalam Extra" w:cs="BRH Devanagari Extra"/>
                 <w:color w:val="000000"/>
                 <w:szCs w:val="40"/>
-                <w:lang w:val="it-IT"/>
-              </w:rPr>
-              <w:t>–</w:t>
-            </w:r>
-            <w:r>
-              <w:rPr>
-                <w:rFonts w:ascii="BRH Devanagari Extra" w:hAnsi="BRH Devanagari Extra" w:cs="BRH Devanagari Extra"/>
-                <w:color w:val="000000"/>
-                <w:sz w:val="32"/>
-                <w:szCs w:val="40"/>
-                <w:lang w:val="it-IT"/>
+              </w:rPr>
+              <w:t>–</w:t>
+            </w:r>
+            <w:r>
+              <w:rPr>
+                <w:rFonts w:ascii="BRH Devanagari Extra" w:hAnsi="BRH Devanagari Extra" w:cs="BRH Devanagari Extra"/>
+                <w:color w:val="000000"/>
+                <w:sz w:val="32"/>
+                <w:szCs w:val="40"/>
               </w:rPr>
               <w:t xml:space="preserve"> A</w:t>
             </w:r>
@@ -1669,17 +1624,15 @@
                 <w:rFonts w:ascii="BRH Malayalam Extra" w:hAnsi="BRH Malayalam Extra" w:cs="BRH Devanagari Extra"/>
                 <w:color w:val="000000"/>
                 <w:szCs w:val="40"/>
-                <w:lang w:val="it-IT"/>
-              </w:rPr>
-              <w:t>–</w:t>
-            </w:r>
-            <w:r>
-              <w:rPr>
-                <w:rFonts w:ascii="BRH Devanagari Extra" w:hAnsi="BRH Devanagari Extra" w:cs="BRH Devanagari Extra"/>
-                <w:color w:val="000000"/>
-                <w:sz w:val="32"/>
-                <w:szCs w:val="40"/>
-                <w:lang w:val="it-IT"/>
+              </w:rPr>
+              <w:t>–</w:t>
+            </w:r>
+            <w:r>
+              <w:rPr>
+                <w:rFonts w:ascii="BRH Devanagari Extra" w:hAnsi="BRH Devanagari Extra" w:cs="BRH Devanagari Extra"/>
+                <w:color w:val="000000"/>
+                <w:sz w:val="32"/>
+                <w:szCs w:val="40"/>
               </w:rPr>
               <w:t>xiÉÑ</w:t>
             </w:r>
@@ -1688,17 +1641,15 @@
                 <w:rFonts w:ascii="BRH Malayalam Extra" w:hAnsi="BRH Malayalam Extra" w:cs="BRH Devanagari Extra"/>
                 <w:color w:val="000000"/>
                 <w:szCs w:val="40"/>
-                <w:lang w:val="it-IT"/>
-              </w:rPr>
-              <w:t>–</w:t>
-            </w:r>
-            <w:r>
-              <w:rPr>
-                <w:rFonts w:ascii="BRH Devanagari Extra" w:hAnsi="BRH Devanagari Extra" w:cs="BRH Devanagari Extra"/>
-                <w:color w:val="000000"/>
-                <w:sz w:val="32"/>
-                <w:szCs w:val="40"/>
-                <w:lang w:val="it-IT"/>
+              </w:rPr>
+              <w:t>–</w:t>
+            </w:r>
+            <w:r>
+              <w:rPr>
+                <w:rFonts w:ascii="BRH Devanagari Extra" w:hAnsi="BRH Devanagari Extra" w:cs="BRH Devanagari Extra"/>
+                <w:color w:val="000000"/>
+                <w:sz w:val="32"/>
+                <w:szCs w:val="40"/>
               </w:rPr>
               <w:t xml:space="preserve"> qÉÉ qÉÉ </w:t>
             </w:r>
@@ -1709,7 +1660,6 @@
                 <w:sz w:val="32"/>
                 <w:szCs w:val="40"/>
                 <w:highlight w:val="yellow"/>
-                <w:lang w:val="it-IT"/>
               </w:rPr>
               <w:t>A</w:t>
             </w:r>
@@ -1719,7 +1669,6 @@
                 <w:color w:val="000000"/>
                 <w:sz w:val="32"/>
                 <w:szCs w:val="40"/>
-                <w:lang w:val="it-IT"/>
               </w:rPr>
               <w:t>þ</w:t>
             </w:r>
@@ -1730,7 +1679,6 @@
                 <w:sz w:val="32"/>
                 <w:szCs w:val="40"/>
                 <w:highlight w:val="yellow"/>
-                <w:lang w:val="it-IT"/>
               </w:rPr>
               <w:t>xi</w:t>
             </w:r>
@@ -1740,7 +1688,6 @@
                 <w:color w:val="000000"/>
                 <w:sz w:val="32"/>
                 <w:szCs w:val="40"/>
-                <w:lang w:val="it-IT"/>
               </w:rPr>
               <w:t>ÉÑ iÉå iÉå AxiÉÑ</w:t>
             </w:r>
@@ -1749,17 +1696,15 @@
                 <w:rFonts w:ascii="BRH Malayalam Extra" w:hAnsi="BRH Malayalam Extra" w:cs="BRH Devanagari Extra"/>
                 <w:color w:val="000000"/>
                 <w:szCs w:val="40"/>
-                <w:lang w:val="it-IT"/>
-              </w:rPr>
-              <w:t>–</w:t>
-            </w:r>
-            <w:r>
-              <w:rPr>
-                <w:rFonts w:ascii="BRH Devanagari Extra" w:hAnsi="BRH Devanagari Extra" w:cs="BRH Devanagari Extra"/>
-                <w:color w:val="000000"/>
-                <w:sz w:val="32"/>
-                <w:szCs w:val="40"/>
-                <w:lang w:val="it-IT"/>
+              </w:rPr>
+              <w:t>–</w:t>
+            </w:r>
+            <w:r>
+              <w:rPr>
+                <w:rFonts w:ascii="BRH Devanagari Extra" w:hAnsi="BRH Devanagari Extra" w:cs="BRH Devanagari Extra"/>
+                <w:color w:val="000000"/>
+                <w:sz w:val="32"/>
+                <w:szCs w:val="40"/>
               </w:rPr>
               <w:t xml:space="preserve"> qÉÉ | </w:t>
             </w:r>
@@ -1775,7 +1720,6 @@
                 <w:rFonts w:cs="Arial"/>
                 <w:color w:val="000000"/>
                 <w:szCs w:val="24"/>
-                <w:lang w:val="it-IT"/>
               </w:rPr>
             </w:pPr>
             <w:r>
@@ -1783,7 +1727,6 @@
                 <w:rFonts w:cs="BRH Devanagari Extra"/>
                 <w:color w:val="000000"/>
                 <w:szCs w:val="32"/>
-                <w:lang w:val="it-IT"/>
               </w:rPr>
               <w:t>5</w:t>
             </w:r>
@@ -1793,7 +1736,6 @@
                 <w:color w:val="000000"/>
                 <w:sz w:val="32"/>
                 <w:szCs w:val="32"/>
-                <w:lang w:val="it-IT"/>
               </w:rPr>
               <w:t>)</w:t>
             </w:r>
@@ -1803,7 +1745,6 @@
                 <w:color w:val="000000"/>
                 <w:sz w:val="32"/>
                 <w:szCs w:val="32"/>
-                <w:lang w:val="it-IT"/>
               </w:rPr>
               <w:tab/>
             </w:r>
@@ -1812,7 +1753,6 @@
                 <w:rFonts w:cs="BRH Devanagari Extra"/>
                 <w:color w:val="000000"/>
                 <w:szCs w:val="32"/>
-                <w:lang w:val="it-IT"/>
               </w:rPr>
               <w:t>4</w:t>
             </w:r>
@@ -1822,7 +1762,6 @@
                 <w:color w:val="000000"/>
                 <w:sz w:val="32"/>
                 <w:szCs w:val="32"/>
-                <w:lang w:val="it-IT"/>
               </w:rPr>
               <w:t>.</w:t>
             </w:r>
@@ -1831,7 +1770,6 @@
                 <w:rFonts w:cs="BRH Devanagari Extra"/>
                 <w:color w:val="000000"/>
                 <w:szCs w:val="32"/>
-                <w:lang w:val="it-IT"/>
               </w:rPr>
               <w:t>7</w:t>
             </w:r>
@@ -1841,7 +1779,6 @@
                 <w:color w:val="000000"/>
                 <w:sz w:val="32"/>
                 <w:szCs w:val="32"/>
-                <w:lang w:val="it-IT"/>
               </w:rPr>
               <w:t>.</w:t>
             </w:r>
@@ -1850,7 +1787,6 @@
                 <w:rFonts w:cs="BRH Devanagari Extra"/>
                 <w:color w:val="000000"/>
                 <w:szCs w:val="32"/>
-                <w:lang w:val="it-IT"/>
               </w:rPr>
               <w:t>13</w:t>
             </w:r>
@@ -1860,7 +1796,6 @@
                 <w:color w:val="000000"/>
                 <w:sz w:val="32"/>
                 <w:szCs w:val="32"/>
-                <w:lang w:val="it-IT"/>
               </w:rPr>
               <w:t>.</w:t>
             </w:r>
@@ -1869,7 +1804,6 @@
                 <w:rFonts w:cs="BRH Devanagari Extra"/>
                 <w:color w:val="000000"/>
                 <w:szCs w:val="32"/>
-                <w:lang w:val="it-IT"/>
               </w:rPr>
               <w:t>2</w:t>
             </w:r>
@@ -1879,7 +1813,6 @@
                 <w:color w:val="000000"/>
                 <w:sz w:val="32"/>
                 <w:szCs w:val="32"/>
-                <w:lang w:val="it-IT"/>
               </w:rPr>
               <w:t>(</w:t>
             </w:r>
@@ -1888,7 +1821,6 @@
                 <w:rFonts w:cs="BRH Devanagari Extra"/>
                 <w:color w:val="000000"/>
                 <w:szCs w:val="32"/>
-                <w:lang w:val="it-IT"/>
               </w:rPr>
               <w:t>5</w:t>
             </w:r>
@@ -1898,7 +1830,6 @@
                 <w:color w:val="000000"/>
                 <w:sz w:val="32"/>
                 <w:szCs w:val="32"/>
-                <w:lang w:val="it-IT"/>
               </w:rPr>
               <w:t>)- A</w:t>
             </w:r>
@@ -1907,17 +1838,15 @@
                 <w:rFonts w:ascii="BRH Malayalam Extra" w:hAnsi="BRH Malayalam Extra" w:cs="BRH Devanagari Extra"/>
                 <w:color w:val="000000"/>
                 <w:szCs w:val="32"/>
-                <w:lang w:val="it-IT"/>
-              </w:rPr>
-              <w:t>–</w:t>
-            </w:r>
-            <w:r>
-              <w:rPr>
-                <w:rFonts w:ascii="BRH Devanagari Extra" w:hAnsi="BRH Devanagari Extra" w:cs="BRH Devanagari Extra"/>
-                <w:color w:val="000000"/>
-                <w:sz w:val="32"/>
-                <w:szCs w:val="32"/>
-                <w:lang w:val="it-IT"/>
+              </w:rPr>
+              <w:t>–</w:t>
+            </w:r>
+            <w:r>
+              <w:rPr>
+                <w:rFonts w:ascii="BRH Devanagari Extra" w:hAnsi="BRH Devanagari Extra" w:cs="BRH Devanagari Extra"/>
+                <w:color w:val="000000"/>
+                <w:sz w:val="32"/>
+                <w:szCs w:val="32"/>
               </w:rPr>
               <w:t>xiÉÑ</w:t>
             </w:r>
@@ -1926,17 +1855,15 @@
                 <w:rFonts w:ascii="BRH Malayalam Extra" w:hAnsi="BRH Malayalam Extra" w:cs="BRH Devanagari Extra"/>
                 <w:color w:val="000000"/>
                 <w:szCs w:val="32"/>
-                <w:lang w:val="it-IT"/>
-              </w:rPr>
-              <w:t>–</w:t>
-            </w:r>
-            <w:r>
-              <w:rPr>
-                <w:rFonts w:ascii="BRH Devanagari Extra" w:hAnsi="BRH Devanagari Extra" w:cs="BRH Devanagari Extra"/>
-                <w:color w:val="000000"/>
-                <w:sz w:val="32"/>
-                <w:szCs w:val="32"/>
-                <w:lang w:val="it-IT"/>
+              </w:rPr>
+              <w:t>–</w:t>
+            </w:r>
+            <w:r>
+              <w:rPr>
+                <w:rFonts w:ascii="BRH Devanagari Extra" w:hAnsi="BRH Devanagari Extra" w:cs="BRH Devanagari Extra"/>
+                <w:color w:val="000000"/>
+                <w:sz w:val="32"/>
+                <w:szCs w:val="32"/>
               </w:rPr>
               <w:t xml:space="preserve"> | qÉÉ | qÉÉ</w:t>
             </w:r>
@@ -1945,29 +1872,17 @@
                 <w:rFonts w:ascii="BRH Malayalam Extra" w:hAnsi="BRH Malayalam Extra" w:cs="BRH Devanagari Extra"/>
                 <w:color w:val="000000"/>
                 <w:szCs w:val="32"/>
-                <w:lang w:val="it-IT"/>
-              </w:rPr>
-              <w:t>–</w:t>
-            </w:r>
-            <w:r>
-              <w:rPr>
-                <w:rFonts w:ascii="BRH Devanagari Extra" w:hAnsi="BRH Devanagari Extra" w:cs="BRH Devanagari Extra"/>
-                <w:color w:val="000000"/>
-                <w:sz w:val="32"/>
-                <w:szCs w:val="32"/>
-                <w:lang w:val="it-IT"/>
-              </w:rPr>
-              <w:t xml:space="preserve"> |</w:t>
-            </w:r>
-            <w:r>
-              <w:rPr>
-                <w:rFonts w:ascii="BRH Devanagari Extra" w:hAnsi="BRH Devanagari Extra" w:cs="BRH Devanagari Extra"/>
-                <w:color w:val="000000"/>
-                <w:sz w:val="32"/>
-                <w:szCs w:val="32"/>
-                <w:lang w:val="it-IT"/>
-              </w:rPr>
-              <w:t xml:space="preserve"> </w:t>
+              </w:rPr>
+              <w:t>–</w:t>
+            </w:r>
+            <w:r>
+              <w:rPr>
+                <w:rFonts w:ascii="BRH Devanagari Extra" w:hAnsi="BRH Devanagari Extra" w:cs="BRH Devanagari Extra"/>
+                <w:color w:val="000000"/>
+                <w:sz w:val="32"/>
+                <w:szCs w:val="32"/>
+              </w:rPr>
+              <w:t xml:space="preserve"> | </w:t>
             </w:r>
           </w:p>
           <w:p>
@@ -1993,7 +1908,6 @@
                 <w:color w:val="000000"/>
                 <w:sz w:val="32"/>
                 <w:szCs w:val="40"/>
-                <w:lang w:val="it-IT"/>
               </w:rPr>
               <w:t>A</w:t>
             </w:r>
@@ -2002,17 +1916,15 @@
                 <w:rFonts w:ascii="BRH Malayalam Extra" w:hAnsi="BRH Malayalam Extra" w:cs="BRH Devanagari Extra"/>
                 <w:color w:val="000000"/>
                 <w:szCs w:val="40"/>
-                <w:lang w:val="it-IT"/>
-              </w:rPr>
-              <w:t>–</w:t>
-            </w:r>
-            <w:r>
-              <w:rPr>
-                <w:rFonts w:ascii="BRH Devanagari Extra" w:hAnsi="BRH Devanagari Extra" w:cs="BRH Devanagari Extra"/>
-                <w:color w:val="000000"/>
-                <w:sz w:val="32"/>
-                <w:szCs w:val="40"/>
-                <w:lang w:val="it-IT"/>
+              </w:rPr>
+              <w:t>–</w:t>
+            </w:r>
+            <w:r>
+              <w:rPr>
+                <w:rFonts w:ascii="BRH Devanagari Extra" w:hAnsi="BRH Devanagari Extra" w:cs="BRH Devanagari Extra"/>
+                <w:color w:val="000000"/>
+                <w:sz w:val="32"/>
+                <w:szCs w:val="40"/>
               </w:rPr>
               <w:t>xiÉÑ</w:t>
             </w:r>
@@ -2021,17 +1933,15 @@
                 <w:rFonts w:ascii="BRH Malayalam Extra" w:hAnsi="BRH Malayalam Extra" w:cs="BRH Devanagari Extra"/>
                 <w:color w:val="000000"/>
                 <w:szCs w:val="40"/>
-                <w:lang w:val="it-IT"/>
-              </w:rPr>
-              <w:t>–</w:t>
-            </w:r>
-            <w:r>
-              <w:rPr>
-                <w:rFonts w:ascii="BRH Devanagari Extra" w:hAnsi="BRH Devanagari Extra" w:cs="BRH Devanagari Extra"/>
-                <w:color w:val="000000"/>
-                <w:sz w:val="32"/>
-                <w:szCs w:val="40"/>
-                <w:lang w:val="it-IT"/>
+              </w:rPr>
+              <w:t>–</w:t>
+            </w:r>
+            <w:r>
+              <w:rPr>
+                <w:rFonts w:ascii="BRH Devanagari Extra" w:hAnsi="BRH Devanagari Extra" w:cs="BRH Devanagari Extra"/>
+                <w:color w:val="000000"/>
+                <w:sz w:val="32"/>
+                <w:szCs w:val="40"/>
               </w:rPr>
               <w:t xml:space="preserve"> qÉÉ qÉÉ </w:t>
             </w:r>
@@ -2042,7 +1952,6 @@
                 <w:sz w:val="32"/>
                 <w:szCs w:val="40"/>
                 <w:highlight w:val="yellow"/>
-                <w:lang w:val="it-IT"/>
               </w:rPr>
               <w:t>AþxiuÉ</w:t>
             </w:r>
@@ -2052,7 +1961,6 @@
                 <w:color w:val="000000"/>
                 <w:sz w:val="32"/>
                 <w:szCs w:val="40"/>
-                <w:lang w:val="it-IT"/>
               </w:rPr>
               <w:t>xiÉÑ</w:t>
             </w:r>
@@ -2061,17 +1969,15 @@
                 <w:rFonts w:ascii="BRH Malayalam Extra" w:hAnsi="BRH Malayalam Extra" w:cs="BRH Devanagari Extra"/>
                 <w:color w:val="000000"/>
                 <w:szCs w:val="40"/>
-                <w:lang w:val="it-IT"/>
-              </w:rPr>
-              <w:t>–</w:t>
-            </w:r>
-            <w:r>
-              <w:rPr>
-                <w:rFonts w:ascii="BRH Devanagari Extra" w:hAnsi="BRH Devanagari Extra" w:cs="BRH Devanagari Extra"/>
-                <w:color w:val="000000"/>
-                <w:sz w:val="32"/>
-                <w:szCs w:val="40"/>
-                <w:lang w:val="it-IT"/>
+              </w:rPr>
+              <w:t>–</w:t>
+            </w:r>
+            <w:r>
+              <w:rPr>
+                <w:rFonts w:ascii="BRH Devanagari Extra" w:hAnsi="BRH Devanagari Extra" w:cs="BRH Devanagari Extra"/>
+                <w:color w:val="000000"/>
+                <w:sz w:val="32"/>
+                <w:szCs w:val="40"/>
               </w:rPr>
               <w:t xml:space="preserve"> qÉÉ qÉÉþ qÉÉ</w:t>
             </w:r>
@@ -2080,17 +1986,15 @@
                 <w:rFonts w:ascii="BRH Malayalam Extra" w:hAnsi="BRH Malayalam Extra" w:cs="BRH Devanagari Extra"/>
                 <w:color w:val="000000"/>
                 <w:szCs w:val="40"/>
-                <w:lang w:val="it-IT"/>
-              </w:rPr>
-              <w:t>–</w:t>
-            </w:r>
-            <w:r>
-              <w:rPr>
-                <w:rFonts w:ascii="BRH Devanagari Extra" w:hAnsi="BRH Devanagari Extra" w:cs="BRH Devanagari Extra"/>
-                <w:color w:val="000000"/>
-                <w:sz w:val="32"/>
-                <w:szCs w:val="40"/>
-                <w:lang w:val="it-IT"/>
+              </w:rPr>
+              <w:t>–</w:t>
+            </w:r>
+            <w:r>
+              <w:rPr>
+                <w:rFonts w:ascii="BRH Devanagari Extra" w:hAnsi="BRH Devanagari Extra" w:cs="BRH Devanagari Extra"/>
+                <w:color w:val="000000"/>
+                <w:sz w:val="32"/>
+                <w:szCs w:val="40"/>
               </w:rPr>
               <w:t xml:space="preserve"> qÉÉ </w:t>
             </w:r>
@@ -2101,7 +2005,6 @@
                 <w:sz w:val="32"/>
                 <w:szCs w:val="40"/>
                 <w:highlight w:val="yellow"/>
-                <w:lang w:val="it-IT"/>
               </w:rPr>
               <w:t>AþxiuÉ</w:t>
             </w:r>
@@ -2111,7 +2014,6 @@
                 <w:color w:val="000000"/>
                 <w:sz w:val="32"/>
                 <w:szCs w:val="40"/>
-                <w:lang w:val="it-IT"/>
               </w:rPr>
               <w:t>xiÉÑ</w:t>
             </w:r>
@@ -2120,29 +2022,17 @@
                 <w:rFonts w:ascii="BRH Malayalam Extra" w:hAnsi="BRH Malayalam Extra" w:cs="BRH Devanagari Extra"/>
                 <w:color w:val="000000"/>
                 <w:szCs w:val="40"/>
-                <w:lang w:val="it-IT"/>
-              </w:rPr>
-              <w:t>–</w:t>
-            </w:r>
-            <w:r>
-              <w:rPr>
-                <w:rFonts w:ascii="BRH Devanagari Extra" w:hAnsi="BRH Devanagari Extra" w:cs="BRH Devanagari Extra"/>
-                <w:color w:val="000000"/>
-                <w:sz w:val="32"/>
-                <w:szCs w:val="40"/>
-                <w:lang w:val="it-IT"/>
-              </w:rPr>
-              <w:t xml:space="preserve"> qÉÉ qÉÉÿ |</w:t>
-            </w:r>
-            <w:r>
-              <w:rPr>
-                <w:rFonts w:ascii="BRH Devanagari Extra" w:hAnsi="BRH Devanagari Extra" w:cs="BRH Devanagari Extra"/>
-                <w:color w:val="000000"/>
-                <w:sz w:val="32"/>
-                <w:szCs w:val="40"/>
-                <w:lang w:val="it-IT"/>
-              </w:rPr>
-              <w:t xml:space="preserve"> </w:t>
+              </w:rPr>
+              <w:t>–</w:t>
+            </w:r>
+            <w:r>
+              <w:rPr>
+                <w:rFonts w:ascii="BRH Devanagari Extra" w:hAnsi="BRH Devanagari Extra" w:cs="BRH Devanagari Extra"/>
+                <w:color w:val="000000"/>
+                <w:sz w:val="32"/>
+                <w:szCs w:val="40"/>
+              </w:rPr>
+              <w:t xml:space="preserve"> qÉÉ qÉÉÿ | </w:t>
             </w:r>
           </w:p>
         </w:tc>

</xml_diff>